<commit_message>
se agregro pg v4
</commit_message>
<xml_diff>
--- a/TESIS/4. Marco Administrativo/Secciones v1.docx
+++ b/TESIS/4. Marco Administrativo/Secciones v1.docx
@@ -916,6 +916,7 @@
         </w:rPr>
         <w:tab/>
       </w:r>
+      <w:bookmarkStart w:id="2" w:name="_Hlk104549178"/>
       <w:r>
         <w:rPr>
           <w:rFonts w:ascii="Times New Roman" w:hAnsi="Times New Roman" w:cs="Times New Roman"/>
@@ -1316,6 +1317,7 @@
         <w:t xml:space="preserve"> </w:t>
       </w:r>
     </w:p>
+    <w:bookmarkEnd w:id="2"/>
     <w:p>
       <w:pPr>
         <w:rPr>
@@ -1337,26 +1339,9 @@
     </w:p>
     <w:p>
       <w:pPr>
-        <w:spacing w:after="0" w:line="480" w:lineRule="auto"/>
-        <w:jc w:val="center"/>
-        <w:rPr>
-          <w:rFonts w:ascii="Times New Roman" w:hAnsi="Times New Roman" w:cs="Times New Roman"/>
-          <w:b/>
-          <w:bCs/>
-          <w:sz w:val="24"/>
-          <w:szCs w:val="24"/>
-          <w:lang w:val="es-ES_tradnl"/>
-        </w:rPr>
-      </w:pPr>
-      <w:r>
-        <w:rPr>
-          <w:rFonts w:ascii="Times New Roman" w:hAnsi="Times New Roman" w:cs="Times New Roman"/>
-          <w:b/>
-          <w:bCs/>
-          <w:sz w:val="24"/>
-          <w:szCs w:val="24"/>
-          <w:lang w:val="es-ES_tradnl"/>
-        </w:rPr>
+        <w:pStyle w:val="Ttulo2"/>
+      </w:pPr>
+      <w:r>
         <w:lastRenderedPageBreak/>
         <w:t>Introducción</w:t>
       </w:r>
@@ -4731,7 +4716,6 @@
     <w:next w:val="Normal"/>
     <w:link w:val="Ttulo3Car"/>
     <w:uiPriority w:val="9"/>
-    <w:semiHidden/>
     <w:unhideWhenUsed/>
     <w:qFormat/>
     <w:rsid w:val="00830244"/>
@@ -5089,7 +5073,6 @@
     <w:basedOn w:val="Fuentedeprrafopredeter"/>
     <w:link w:val="Ttulo3"/>
     <w:uiPriority w:val="9"/>
-    <w:semiHidden/>
     <w:rsid w:val="00830244"/>
     <w:rPr>
       <w:rFonts w:asciiTheme="majorHAnsi" w:eastAsiaTheme="majorEastAsia" w:hAnsiTheme="majorHAnsi" w:cstheme="majorBidi"/>

</xml_diff>